<commit_message>
Lista de Requisitos Funcionais v1
</commit_message>
<xml_diff>
--- a/Relatorio.docx
+++ b/Relatorio.docx
@@ -224,7 +224,7 @@
                                 <a:avLst/>
                               </a:prstGeom>
                               <a:blipFill>
-                                <a:blip r:embed="rId5"/>
+                                <a:blip r:embed="rId6"/>
                                 <a:stretch>
                                   <a:fillRect r="-7574"/>
                                 </a:stretch>
@@ -276,7 +276,7 @@
                       <v:path arrowok="t" o:connecttype="custom" o:connectlocs="0,0;7315200,0;7315200,1130373;3620757,733885;0,1092249;0,0" o:connectangles="0,0,0,0,0,0"/>
                     </v:shape>
                     <v:rect id="Retângulo 151" o:spid="_x0000_s1028" style="position:absolute;width:73152;height:12161;visibility:visible;mso-wrap-style:square;v-text-anchor:middle" o:gfxdata="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" stroked="f" strokeweight="1pt">
-                      <v:fill r:id="rId6" o:title="" recolor="t" rotate="t" type="frame"/>
+                      <v:fill r:id="rId7" o:title="" recolor="t" rotate="t" type="frame"/>
                     </v:rect>
                     <w10:wrap anchorx="page" anchory="page"/>
                   </v:group>
@@ -617,21 +617,7 @@
                 <w:rStyle w:val="Hiperligao"/>
                 <w:noProof/>
               </w:rPr>
-              <w:t>Aut</w:t>
-            </w:r>
-            <w:r>
-              <w:rPr>
-                <w:rStyle w:val="Hiperligao"/>
-                <w:noProof/>
-              </w:rPr>
-              <w:t>o</w:t>
-            </w:r>
-            <w:r>
-              <w:rPr>
-                <w:rStyle w:val="Hiperligao"/>
-                <w:noProof/>
-              </w:rPr>
-              <w:t>ria</w:t>
+              <w:t>Autoria</w:t>
             </w:r>
             <w:r>
               <w:rPr>
@@ -1416,30 +1402,14 @@
         </w:rPr>
         <w:t xml:space="preserve"> um </w:t>
       </w:r>
-      <w:hyperlink r:id="rId7" w:history="1">
+      <w:hyperlink r:id="rId8" w:history="1">
         <w:r>
           <w:rPr>
             <w:rStyle w:val="Hiperligao"/>
             <w:sz w:val="28"/>
             <w:szCs w:val="28"/>
           </w:rPr>
-          <w:t>question</w:t>
-        </w:r>
-        <w:r>
-          <w:rPr>
-            <w:rStyle w:val="Hiperligao"/>
-            <w:sz w:val="28"/>
-            <w:szCs w:val="28"/>
-          </w:rPr>
-          <w:t>á</w:t>
-        </w:r>
-        <w:r>
-          <w:rPr>
-            <w:rStyle w:val="Hiperligao"/>
-            <w:sz w:val="28"/>
-            <w:szCs w:val="28"/>
-          </w:rPr>
-          <w:t>rio</w:t>
+          <w:t>questionário</w:t>
         </w:r>
       </w:hyperlink>
       <w:r>
@@ -1471,8 +1441,19 @@
           <w:sz w:val="28"/>
           <w:szCs w:val="28"/>
         </w:rPr>
-        <w:t>La Redoute</w:t>
-      </w:r>
+        <w:t xml:space="preserve">La </w:t>
+      </w:r>
+      <w:proofErr w:type="spellStart"/>
+      <w:r>
+        <w:rPr>
+          <w:i/>
+          <w:iCs/>
+          <w:sz w:val="28"/>
+          <w:szCs w:val="28"/>
+        </w:rPr>
+        <w:t>Redoute</w:t>
+      </w:r>
+      <w:proofErr w:type="spellEnd"/>
       <w:r>
         <w:rPr>
           <w:sz w:val="28"/>
@@ -1484,8 +1465,11 @@
     <w:p>
       <w:pPr>
         <w:rPr>
-          <w:sz w:val="28"/>
-          <w:szCs w:val="28"/>
+          <w:rStyle w:val="Hiperligao"/>
+          <w:rFonts w:ascii="Helvetica" w:hAnsi="Helvetica" w:cs="Helvetica"/>
+          <w:sz w:val="28"/>
+          <w:szCs w:val="28"/>
+          <w:bdr w:val="none" w:sz="0" w:space="0" w:color="auto" w:frame="1"/>
           <w:vertAlign w:val="subscript"/>
         </w:rPr>
       </w:pPr>
@@ -1497,7 +1481,7 @@
         </w:rPr>
         <w:t xml:space="preserve">[1] </w:t>
       </w:r>
-      <w:hyperlink r:id="rId8" w:tgtFrame="_blank" w:tooltip="https://forms.gle/BwPFM5vQZH3Ptnyg7" w:history="1">
+      <w:hyperlink r:id="rId9" w:tgtFrame="_blank" w:tooltip="https://forms.gle/BwPFM5vQZH3Ptnyg7" w:history="1">
         <w:r>
           <w:rPr>
             <w:rStyle w:val="Hiperligao"/>
@@ -1510,6 +1494,189 @@
           <w:t>https://forms.gle/BwPFM5vQZH3Ptnyg7</w:t>
         </w:r>
       </w:hyperlink>
+    </w:p>
+    <w:p>
+      <w:pPr>
+        <w:rPr>
+          <w:rStyle w:val="Hiperligao"/>
+          <w:rFonts w:ascii="Helvetica" w:hAnsi="Helvetica" w:cs="Helvetica"/>
+          <w:sz w:val="28"/>
+          <w:szCs w:val="28"/>
+          <w:bdr w:val="none" w:sz="0" w:space="0" w:color="auto" w:frame="1"/>
+          <w:vertAlign w:val="subscript"/>
+        </w:rPr>
+      </w:pPr>
+    </w:p>
+    <w:p>
+      <w:pPr>
+        <w:pStyle w:val="Ttulo1"/>
+        <w:rPr>
+          <w:sz w:val="40"/>
+          <w:szCs w:val="40"/>
+        </w:rPr>
+      </w:pPr>
+      <w:r>
+        <w:rPr>
+          <w:sz w:val="40"/>
+          <w:szCs w:val="40"/>
+        </w:rPr>
+        <w:t>Lista de Requisitos Funcionais</w:t>
+      </w:r>
+    </w:p>
+    <w:p>
+      <w:pPr>
+        <w:rPr>
+          <w:sz w:val="28"/>
+          <w:szCs w:val="28"/>
+        </w:rPr>
+      </w:pPr>
+      <w:r>
+        <w:rPr>
+          <w:sz w:val="28"/>
+          <w:szCs w:val="28"/>
+        </w:rPr>
+        <w:t>Após a análise efetuada no ponto anterior</w:t>
+      </w:r>
+      <w:r>
+        <w:rPr>
+          <w:sz w:val="28"/>
+          <w:szCs w:val="28"/>
+        </w:rPr>
+        <w:t xml:space="preserve"> </w:t>
+      </w:r>
+      <w:r>
+        <w:rPr>
+          <w:sz w:val="28"/>
+          <w:szCs w:val="28"/>
+        </w:rPr>
+        <w:t xml:space="preserve">concluímos que </w:t>
+      </w:r>
+      <w:r>
+        <w:rPr>
+          <w:sz w:val="28"/>
+          <w:szCs w:val="28"/>
+        </w:rPr>
+        <w:t>a interface 3D que desenvolveremos necessitará de pelo menos as seguintes funções:</w:t>
+      </w:r>
+    </w:p>
+    <w:p>
+      <w:pPr>
+        <w:pStyle w:val="PargrafodaLista"/>
+        <w:numPr>
+          <w:ilvl w:val="0"/>
+          <w:numId w:val="1"/>
+        </w:numPr>
+        <w:rPr>
+          <w:sz w:val="36"/>
+          <w:szCs w:val="36"/>
+          <w:vertAlign w:val="subscript"/>
+        </w:rPr>
+      </w:pPr>
+      <w:r>
+        <w:rPr>
+          <w:sz w:val="36"/>
+          <w:szCs w:val="36"/>
+          <w:vertAlign w:val="subscript"/>
+        </w:rPr>
+        <w:t>Visualizar um objeto nas suas diferentes opções de texturas, cores e modelos disponíveis.</w:t>
+      </w:r>
+    </w:p>
+    <w:p>
+      <w:pPr>
+        <w:pStyle w:val="PargrafodaLista"/>
+        <w:numPr>
+          <w:ilvl w:val="0"/>
+          <w:numId w:val="1"/>
+        </w:numPr>
+        <w:rPr>
+          <w:sz w:val="36"/>
+          <w:szCs w:val="36"/>
+          <w:vertAlign w:val="subscript"/>
+        </w:rPr>
+      </w:pPr>
+      <w:r>
+        <w:rPr>
+          <w:sz w:val="36"/>
+          <w:szCs w:val="36"/>
+          <w:vertAlign w:val="subscript"/>
+        </w:rPr>
+        <w:t>Visualizar um objeto em diferentes iluminações.</w:t>
+      </w:r>
+    </w:p>
+    <w:p>
+      <w:pPr>
+        <w:pStyle w:val="PargrafodaLista"/>
+        <w:numPr>
+          <w:ilvl w:val="0"/>
+          <w:numId w:val="1"/>
+        </w:numPr>
+        <w:rPr>
+          <w:sz w:val="36"/>
+          <w:szCs w:val="36"/>
+          <w:vertAlign w:val="subscript"/>
+        </w:rPr>
+      </w:pPr>
+      <w:r>
+        <w:rPr>
+          <w:sz w:val="36"/>
+          <w:szCs w:val="36"/>
+          <w:vertAlign w:val="subscript"/>
+        </w:rPr>
+        <w:t>Observar o objeto de diferentes ângulos.</w:t>
+      </w:r>
+    </w:p>
+    <w:p>
+      <w:pPr>
+        <w:pStyle w:val="PargrafodaLista"/>
+        <w:numPr>
+          <w:ilvl w:val="0"/>
+          <w:numId w:val="1"/>
+        </w:numPr>
+        <w:rPr>
+          <w:sz w:val="36"/>
+          <w:szCs w:val="36"/>
+          <w:vertAlign w:val="subscript"/>
+        </w:rPr>
+      </w:pPr>
+      <w:r>
+        <w:rPr>
+          <w:sz w:val="36"/>
+          <w:szCs w:val="36"/>
+          <w:vertAlign w:val="subscript"/>
+        </w:rPr>
+        <w:t>Interagir com os diferentes compartimentos de um objeto (quando aplicável).</w:t>
+      </w:r>
+    </w:p>
+    <w:p>
+      <w:pPr>
+        <w:pStyle w:val="PargrafodaLista"/>
+        <w:numPr>
+          <w:ilvl w:val="0"/>
+          <w:numId w:val="1"/>
+        </w:numPr>
+        <w:rPr>
+          <w:sz w:val="36"/>
+          <w:szCs w:val="36"/>
+          <w:vertAlign w:val="subscript"/>
+        </w:rPr>
+      </w:pPr>
+      <w:r>
+        <w:rPr>
+          <w:sz w:val="36"/>
+          <w:szCs w:val="36"/>
+          <w:vertAlign w:val="subscript"/>
+        </w:rPr>
+        <w:t>Uma interface responsiva e inclusiva para quem tenha problemas de visão.</w:t>
+      </w:r>
+    </w:p>
+    <w:p>
+      <w:pPr>
+        <w:rPr>
+          <w:sz w:val="28"/>
+          <w:szCs w:val="28"/>
+          <w:vertAlign w:val="subscript"/>
+        </w:rPr>
+      </w:pPr>
     </w:p>
     <w:p>
       <w:pPr>
@@ -1571,7 +1738,7 @@
                     <pic:cNvPicPr/>
                   </pic:nvPicPr>
                   <pic:blipFill>
-                    <a:blip r:embed="rId9"/>
+                    <a:blip r:embed="rId10"/>
                     <a:stretch>
                       <a:fillRect/>
                     </a:stretch>
@@ -1600,27 +1767,14 @@
       <w:r>
         <w:t xml:space="preserve">Registo </w:t>
       </w:r>
-      <w:r>
-        <w:fldChar w:fldCharType="begin"/>
-      </w:r>
-      <w:r>
-        <w:instrText xml:space="preserve"> SEQ Registo \* ARABIC </w:instrText>
-      </w:r>
-      <w:r>
-        <w:fldChar w:fldCharType="separate"/>
-      </w:r>
-      <w:r>
-        <w:rPr>
-          <w:noProof/>
-        </w:rPr>
-        <w:t>1</w:t>
-      </w:r>
-      <w:r>
-        <w:rPr>
-          <w:noProof/>
-        </w:rPr>
-        <w:fldChar w:fldCharType="end"/>
-      </w:r>
+      <w:fldSimple w:instr=" SEQ Registo \* ARABIC ">
+        <w:r>
+          <w:rPr>
+            <w:noProof/>
+          </w:rPr>
+          <w:t>1</w:t>
+        </w:r>
+      </w:fldSimple>
     </w:p>
     <w:p>
       <w:pPr>
@@ -2194,7 +2348,7 @@
                     <pic:cNvPicPr/>
                   </pic:nvPicPr>
                   <pic:blipFill>
-                    <a:blip r:embed="rId10"/>
+                    <a:blip r:embed="rId11"/>
                     <a:stretch>
                       <a:fillRect/>
                     </a:stretch>
@@ -2223,27 +2377,14 @@
       <w:r>
         <w:t xml:space="preserve">Registo </w:t>
       </w:r>
-      <w:r>
-        <w:fldChar w:fldCharType="begin"/>
-      </w:r>
-      <w:r>
-        <w:instrText xml:space="preserve"> SEQ Registo \* ARABIC </w:instrText>
-      </w:r>
-      <w:r>
-        <w:fldChar w:fldCharType="separate"/>
-      </w:r>
-      <w:r>
-        <w:rPr>
-          <w:noProof/>
-        </w:rPr>
-        <w:t>2</w:t>
-      </w:r>
-      <w:r>
-        <w:rPr>
-          <w:noProof/>
-        </w:rPr>
-        <w:fldChar w:fldCharType="end"/>
-      </w:r>
+      <w:fldSimple w:instr=" SEQ Registo \* ARABIC ">
+        <w:r>
+          <w:rPr>
+            <w:noProof/>
+          </w:rPr>
+          <w:t>2</w:t>
+        </w:r>
+      </w:fldSimple>
     </w:p>
     <w:tbl>
       <w:tblPr>
@@ -2815,7 +2956,7 @@
                     <pic:cNvPicPr/>
                   </pic:nvPicPr>
                   <pic:blipFill>
-                    <a:blip r:embed="rId11"/>
+                    <a:blip r:embed="rId12"/>
                     <a:stretch>
                       <a:fillRect/>
                     </a:stretch>
@@ -2844,27 +2985,14 @@
       <w:r>
         <w:t xml:space="preserve">Registo </w:t>
       </w:r>
-      <w:r>
-        <w:fldChar w:fldCharType="begin"/>
-      </w:r>
-      <w:r>
-        <w:instrText xml:space="preserve"> SEQ Registo \* ARABIC </w:instrText>
-      </w:r>
-      <w:r>
-        <w:fldChar w:fldCharType="separate"/>
-      </w:r>
-      <w:r>
-        <w:rPr>
-          <w:noProof/>
-        </w:rPr>
-        <w:t>3</w:t>
-      </w:r>
-      <w:r>
-        <w:rPr>
-          <w:noProof/>
-        </w:rPr>
-        <w:fldChar w:fldCharType="end"/>
-      </w:r>
+      <w:fldSimple w:instr=" SEQ Registo \* ARABIC ">
+        <w:r>
+          <w:rPr>
+            <w:noProof/>
+          </w:rPr>
+          <w:t>3</w:t>
+        </w:r>
+      </w:fldSimple>
     </w:p>
     <w:tbl>
       <w:tblPr>
@@ -3432,7 +3560,7 @@
                     <pic:cNvPicPr/>
                   </pic:nvPicPr>
                   <pic:blipFill>
-                    <a:blip r:embed="rId12"/>
+                    <a:blip r:embed="rId13"/>
                     <a:stretch>
                       <a:fillRect/>
                     </a:stretch>
@@ -3461,27 +3589,14 @@
       <w:r>
         <w:t xml:space="preserve">Registo </w:t>
       </w:r>
-      <w:r>
-        <w:fldChar w:fldCharType="begin"/>
-      </w:r>
-      <w:r>
-        <w:instrText xml:space="preserve"> SEQ Registo \* ARABIC </w:instrText>
-      </w:r>
-      <w:r>
-        <w:fldChar w:fldCharType="separate"/>
-      </w:r>
-      <w:r>
-        <w:rPr>
-          <w:noProof/>
-        </w:rPr>
-        <w:t>4</w:t>
-      </w:r>
-      <w:r>
-        <w:rPr>
-          <w:noProof/>
-        </w:rPr>
-        <w:fldChar w:fldCharType="end"/>
-      </w:r>
+      <w:fldSimple w:instr=" SEQ Registo \* ARABIC ">
+        <w:r>
+          <w:rPr>
+            <w:noProof/>
+          </w:rPr>
+          <w:t>4</w:t>
+        </w:r>
+      </w:fldSimple>
     </w:p>
     <w:p>
       <w:pPr>
@@ -4096,7 +4211,7 @@
                     <pic:cNvPicPr/>
                   </pic:nvPicPr>
                   <pic:blipFill>
-                    <a:blip r:embed="rId13"/>
+                    <a:blip r:embed="rId14"/>
                     <a:stretch>
                       <a:fillRect/>
                     </a:stretch>
@@ -4125,27 +4240,14 @@
       <w:r>
         <w:t xml:space="preserve">Registo </w:t>
       </w:r>
-      <w:r>
-        <w:fldChar w:fldCharType="begin"/>
-      </w:r>
-      <w:r>
-        <w:instrText xml:space="preserve"> SEQ Registo \* ARABIC </w:instrText>
-      </w:r>
-      <w:r>
-        <w:fldChar w:fldCharType="separate"/>
-      </w:r>
-      <w:r>
-        <w:rPr>
-          <w:noProof/>
-        </w:rPr>
-        <w:t>5</w:t>
-      </w:r>
-      <w:r>
-        <w:rPr>
-          <w:noProof/>
-        </w:rPr>
-        <w:fldChar w:fldCharType="end"/>
-      </w:r>
+      <w:fldSimple w:instr=" SEQ Registo \* ARABIC ">
+        <w:r>
+          <w:rPr>
+            <w:noProof/>
+          </w:rPr>
+          <w:t>5</w:t>
+        </w:r>
+      </w:fldSimple>
     </w:p>
     <w:tbl>
       <w:tblPr>
@@ -4719,7 +4821,7 @@
                     <pic:cNvPicPr/>
                   </pic:nvPicPr>
                   <pic:blipFill>
-                    <a:blip r:embed="rId14"/>
+                    <a:blip r:embed="rId15"/>
                     <a:stretch>
                       <a:fillRect/>
                     </a:stretch>
@@ -4765,7 +4867,7 @@
                     <pic:cNvPicPr/>
                   </pic:nvPicPr>
                   <pic:blipFill>
-                    <a:blip r:embed="rId15"/>
+                    <a:blip r:embed="rId16"/>
                     <a:stretch>
                       <a:fillRect/>
                     </a:stretch>
@@ -4794,27 +4896,14 @@
       <w:r>
         <w:t xml:space="preserve">Registo </w:t>
       </w:r>
-      <w:r>
-        <w:fldChar w:fldCharType="begin"/>
-      </w:r>
-      <w:r>
-        <w:instrText xml:space="preserve"> SEQ Registo \* ARABIC </w:instrText>
-      </w:r>
-      <w:r>
-        <w:fldChar w:fldCharType="separate"/>
-      </w:r>
-      <w:r>
-        <w:rPr>
-          <w:noProof/>
-        </w:rPr>
-        <w:t>6</w:t>
-      </w:r>
-      <w:r>
-        <w:rPr>
-          <w:noProof/>
-        </w:rPr>
-        <w:fldChar w:fldCharType="end"/>
-      </w:r>
+      <w:fldSimple w:instr=" SEQ Registo \* ARABIC ">
+        <w:r>
+          <w:rPr>
+            <w:noProof/>
+          </w:rPr>
+          <w:t>6</w:t>
+        </w:r>
+      </w:fldSimple>
     </w:p>
     <w:p>
       <w:pPr>
@@ -4996,8 +5085,19 @@
                 <w:szCs w:val="16"/>
                 <w:lang w:eastAsia="ar-SA"/>
               </w:rPr>
-              <w:t>Magazine de tendências, pesquisa de produtos, etc</w:t>
-            </w:r>
+              <w:t xml:space="preserve">Magazine de tendências, pesquisa de produtos, </w:t>
+            </w:r>
+            <w:proofErr w:type="spellStart"/>
+            <w:r>
+              <w:rPr>
+                <w:bCs/>
+                <w:sz w:val="16"/>
+                <w:szCs w:val="16"/>
+                <w:lang w:eastAsia="ar-SA"/>
+              </w:rPr>
+              <w:t>etc</w:t>
+            </w:r>
+            <w:proofErr w:type="spellEnd"/>
           </w:p>
         </w:tc>
       </w:tr>
@@ -5376,7 +5476,7 @@
                     <pic:cNvPicPr/>
                   </pic:nvPicPr>
                   <pic:blipFill>
-                    <a:blip r:embed="rId16"/>
+                    <a:blip r:embed="rId17"/>
                     <a:stretch>
                       <a:fillRect/>
                     </a:stretch>
@@ -5405,27 +5505,14 @@
       <w:r>
         <w:t xml:space="preserve">Registo </w:t>
       </w:r>
-      <w:r>
-        <w:fldChar w:fldCharType="begin"/>
-      </w:r>
-      <w:r>
-        <w:instrText xml:space="preserve"> SEQ Registo \* ARABIC </w:instrText>
-      </w:r>
-      <w:r>
-        <w:fldChar w:fldCharType="separate"/>
-      </w:r>
-      <w:r>
-        <w:rPr>
-          <w:noProof/>
-        </w:rPr>
-        <w:t>7</w:t>
-      </w:r>
-      <w:r>
-        <w:rPr>
-          <w:noProof/>
-        </w:rPr>
-        <w:fldChar w:fldCharType="end"/>
-      </w:r>
+      <w:fldSimple w:instr=" SEQ Registo \* ARABIC ">
+        <w:r>
+          <w:rPr>
+            <w:noProof/>
+          </w:rPr>
+          <w:t>7</w:t>
+        </w:r>
+      </w:fldSimple>
     </w:p>
     <w:tbl>
       <w:tblPr>
@@ -5993,7 +6080,7 @@
                     <pic:cNvPicPr/>
                   </pic:nvPicPr>
                   <pic:blipFill>
-                    <a:blip r:embed="rId17"/>
+                    <a:blip r:embed="rId18"/>
                     <a:stretch>
                       <a:fillRect/>
                     </a:stretch>
@@ -6028,27 +6115,14 @@
       <w:r>
         <w:t xml:space="preserve">Registo </w:t>
       </w:r>
-      <w:r>
-        <w:fldChar w:fldCharType="begin"/>
-      </w:r>
-      <w:r>
-        <w:instrText xml:space="preserve"> SEQ Registo \* ARABIC </w:instrText>
-      </w:r>
-      <w:r>
-        <w:fldChar w:fldCharType="separate"/>
-      </w:r>
-      <w:r>
-        <w:rPr>
-          <w:noProof/>
-        </w:rPr>
-        <w:t>8</w:t>
-      </w:r>
-      <w:r>
-        <w:rPr>
-          <w:noProof/>
-        </w:rPr>
-        <w:fldChar w:fldCharType="end"/>
-      </w:r>
+      <w:fldSimple w:instr=" SEQ Registo \* ARABIC ">
+        <w:r>
+          <w:rPr>
+            <w:noProof/>
+          </w:rPr>
+          <w:t>8</w:t>
+        </w:r>
+      </w:fldSimple>
     </w:p>
     <w:tbl>
       <w:tblPr>
@@ -6615,7 +6689,7 @@
                     <pic:cNvPicPr/>
                   </pic:nvPicPr>
                   <pic:blipFill>
-                    <a:blip r:embed="rId18"/>
+                    <a:blip r:embed="rId19"/>
                     <a:stretch>
                       <a:fillRect/>
                     </a:stretch>
@@ -6651,27 +6725,14 @@
       <w:r>
         <w:t xml:space="preserve">Registo </w:t>
       </w:r>
-      <w:r>
-        <w:fldChar w:fldCharType="begin"/>
-      </w:r>
-      <w:r>
-        <w:instrText xml:space="preserve"> SEQ Registo \* ARABIC </w:instrText>
-      </w:r>
-      <w:r>
-        <w:fldChar w:fldCharType="separate"/>
-      </w:r>
-      <w:r>
-        <w:rPr>
-          <w:noProof/>
-        </w:rPr>
-        <w:t>9</w:t>
-      </w:r>
-      <w:r>
-        <w:rPr>
-          <w:noProof/>
-        </w:rPr>
-        <w:fldChar w:fldCharType="end"/>
-      </w:r>
+      <w:fldSimple w:instr=" SEQ Registo \* ARABIC ">
+        <w:r>
+          <w:rPr>
+            <w:noProof/>
+          </w:rPr>
+          <w:t>9</w:t>
+        </w:r>
+      </w:fldSimple>
     </w:p>
     <w:tbl>
       <w:tblPr>
@@ -7241,7 +7302,7 @@
                     </pic:cNvPicPr>
                   </pic:nvPicPr>
                   <pic:blipFill>
-                    <a:blip r:embed="rId19"/>
+                    <a:blip r:embed="rId20"/>
                     <a:stretch>
                       <a:fillRect/>
                     </a:stretch>
@@ -7270,27 +7331,14 @@
       <w:r>
         <w:t xml:space="preserve">Registo </w:t>
       </w:r>
-      <w:r>
-        <w:fldChar w:fldCharType="begin"/>
-      </w:r>
-      <w:r>
-        <w:instrText xml:space="preserve"> SEQ Registo \* ARABIC </w:instrText>
-      </w:r>
-      <w:r>
-        <w:fldChar w:fldCharType="separate"/>
-      </w:r>
-      <w:r>
-        <w:rPr>
-          <w:noProof/>
-        </w:rPr>
-        <w:t>10</w:t>
-      </w:r>
-      <w:r>
-        <w:rPr>
-          <w:noProof/>
-        </w:rPr>
-        <w:fldChar w:fldCharType="end"/>
-      </w:r>
+      <w:fldSimple w:instr=" SEQ Registo \* ARABIC ">
+        <w:r>
+          <w:rPr>
+            <w:noProof/>
+          </w:rPr>
+          <w:t>10</w:t>
+        </w:r>
+      </w:fldSimple>
     </w:p>
     <w:tbl>
       <w:tblPr>
@@ -7351,12 +7399,21 @@
                 <w:lang w:val="en-US"/>
               </w:rPr>
             </w:pPr>
+            <w:proofErr w:type="spellStart"/>
             <w:r>
               <w:rPr>
                 <w:b/>
                 <w:lang w:val="en-US"/>
               </w:rPr>
-              <w:t>Registo 10</w:t>
+              <w:t>Registo</w:t>
+            </w:r>
+            <w:proofErr w:type="spellEnd"/>
+            <w:r>
+              <w:rPr>
+                <w:b/>
+                <w:lang w:val="en-US"/>
+              </w:rPr>
+              <w:t xml:space="preserve"> 10</w:t>
             </w:r>
           </w:p>
         </w:tc>
@@ -7382,6 +7439,7 @@
                 <w:lang w:val="en-US"/>
               </w:rPr>
             </w:pPr>
+            <w:proofErr w:type="spellStart"/>
             <w:r>
               <w:rPr>
                 <w:b/>
@@ -7389,6 +7447,7 @@
               </w:rPr>
               <w:t>Tarefa</w:t>
             </w:r>
+            <w:proofErr w:type="spellEnd"/>
           </w:p>
         </w:tc>
         <w:tc>
@@ -7510,6 +7569,7 @@
                 <w:lang w:val="en-US"/>
               </w:rPr>
             </w:pPr>
+            <w:proofErr w:type="spellStart"/>
             <w:r>
               <w:rPr>
                 <w:b/>
@@ -7517,6 +7577,7 @@
               </w:rPr>
               <w:t>Heurística</w:t>
             </w:r>
+            <w:proofErr w:type="spellEnd"/>
           </w:p>
         </w:tc>
         <w:tc>
@@ -7574,6 +7635,7 @@
                 <w:lang w:val="en-US"/>
               </w:rPr>
             </w:pPr>
+            <w:proofErr w:type="spellStart"/>
             <w:r>
               <w:rPr>
                 <w:b/>
@@ -7581,6 +7643,7 @@
               </w:rPr>
               <w:t>Descrição</w:t>
             </w:r>
+            <w:proofErr w:type="spellEnd"/>
           </w:p>
         </w:tc>
         <w:tc>
@@ -7638,6 +7701,7 @@
                 <w:lang w:val="en-US"/>
               </w:rPr>
             </w:pPr>
+            <w:proofErr w:type="spellStart"/>
             <w:r>
               <w:rPr>
                 <w:b/>
@@ -7645,6 +7709,7 @@
               </w:rPr>
               <w:t>Frequência</w:t>
             </w:r>
+            <w:proofErr w:type="spellEnd"/>
           </w:p>
         </w:tc>
         <w:tc>
@@ -7702,6 +7767,7 @@
                 <w:lang w:val="en-US"/>
               </w:rPr>
             </w:pPr>
+            <w:proofErr w:type="spellStart"/>
             <w:r>
               <w:rPr>
                 <w:b/>
@@ -7709,6 +7775,7 @@
               </w:rPr>
               <w:t>Persistência</w:t>
             </w:r>
+            <w:proofErr w:type="spellEnd"/>
           </w:p>
         </w:tc>
         <w:tc>
@@ -7766,6 +7833,7 @@
                 <w:lang w:val="en-US"/>
               </w:rPr>
             </w:pPr>
+            <w:proofErr w:type="spellStart"/>
             <w:r>
               <w:rPr>
                 <w:b/>
@@ -7773,6 +7841,7 @@
               </w:rPr>
               <w:t>Severidade</w:t>
             </w:r>
+            <w:proofErr w:type="spellEnd"/>
           </w:p>
         </w:tc>
         <w:tc>
@@ -7830,6 +7899,7 @@
                 <w:lang w:val="en-US"/>
               </w:rPr>
             </w:pPr>
+            <w:proofErr w:type="spellStart"/>
             <w:r>
               <w:rPr>
                 <w:b/>
@@ -7837,6 +7907,7 @@
               </w:rPr>
               <w:t>Solução</w:t>
             </w:r>
+            <w:proofErr w:type="spellEnd"/>
           </w:p>
         </w:tc>
         <w:tc>
@@ -9705,6 +9776,7 @@
         </w:rPr>
         <w:t xml:space="preserve">O protótipo foi desenvolvido na ferramenta web </w:t>
       </w:r>
+      <w:proofErr w:type="spellStart"/>
       <w:r>
         <w:rPr>
           <w:i/>
@@ -9723,6 +9795,7 @@
         </w:rPr>
         <w:t>igma</w:t>
       </w:r>
+      <w:proofErr w:type="spellEnd"/>
       <w:r>
         <w:rPr>
           <w:sz w:val="28"/>
@@ -9730,7 +9803,7 @@
         </w:rPr>
         <w:t xml:space="preserve"> (</w:t>
       </w:r>
-      <w:hyperlink r:id="rId20" w:history="1">
+      <w:hyperlink r:id="rId21" w:history="1">
         <w:r>
           <w:rPr>
             <w:rStyle w:val="Hiperligao"/>
@@ -9768,6 +9841,8 @@
         </w:rPr>
         <w:t xml:space="preserve"> fosse diferente do site original da </w:t>
       </w:r>
+      <w:proofErr w:type="spellStart"/>
+      <w:proofErr w:type="gramStart"/>
       <w:r>
         <w:rPr>
           <w:i/>
@@ -9777,6 +9852,8 @@
         </w:rPr>
         <w:t>LaRedoute</w:t>
       </w:r>
+      <w:proofErr w:type="spellEnd"/>
+      <w:proofErr w:type="gramEnd"/>
       <w:r>
         <w:rPr>
           <w:sz w:val="28"/>
@@ -9859,14 +9936,27 @@
                               <w:r>
                                 <w:t xml:space="preserve">Figura </w:t>
                               </w:r>
-                              <w:fldSimple w:instr=" SEQ Figura \* ARABIC ">
-                                <w:r>
-                                  <w:rPr>
-                                    <w:noProof/>
-                                  </w:rPr>
-                                  <w:t>1</w:t>
-                                </w:r>
-                              </w:fldSimple>
+                              <w:r>
+                                <w:fldChar w:fldCharType="begin"/>
+                              </w:r>
+                              <w:r>
+                                <w:instrText xml:space="preserve"> SEQ Figura \* ARABIC </w:instrText>
+                              </w:r>
+                              <w:r>
+                                <w:fldChar w:fldCharType="separate"/>
+                              </w:r>
+                              <w:r>
+                                <w:rPr>
+                                  <w:noProof/>
+                                </w:rPr>
+                                <w:t>1</w:t>
+                              </w:r>
+                              <w:r>
+                                <w:rPr>
+                                  <w:noProof/>
+                                </w:rPr>
+                                <w:fldChar w:fldCharType="end"/>
+                              </w:r>
                               <w:r>
                                 <w:t>: Top Bar</w:t>
                               </w:r>
@@ -9888,7 +9978,7 @@
                           </pic:cNvPicPr>
                         </pic:nvPicPr>
                         <pic:blipFill>
-                          <a:blip r:embed="rId21">
+                          <a:blip r:embed="rId22">
                             <a:extLst>
                               <a:ext uri="{28A0092B-C50C-407E-A947-70E740481C1C}">
                                 <a14:useLocalDpi xmlns:a14="http://schemas.microsoft.com/office/drawing/2010/main" val="0"/>
@@ -9967,7 +10057,7 @@
                   <o:lock v:ext="edit" aspectratio="t"/>
                 </v:shapetype>
                 <v:shape id="Imagem 18" o:spid="_x0000_s1029" type="#_x0000_t75" style="position:absolute;width:28498;height:4267;visibility:visible;mso-wrap-style:square" o:gfxdata="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">
-                  <v:imagedata r:id="rId22" o:title=""/>
+                  <v:imagedata r:id="rId23" o:title=""/>
                 </v:shape>
                 <w10:wrap type="square"/>
               </v:group>
@@ -10017,7 +10107,7 @@
                           </pic:cNvPicPr>
                         </pic:nvPicPr>
                         <pic:blipFill>
-                          <a:blip r:embed="rId23">
+                          <a:blip r:embed="rId24">
                             <a:extLst>
                               <a:ext uri="{28A0092B-C50C-407E-A947-70E740481C1C}">
                                 <a14:useLocalDpi xmlns:a14="http://schemas.microsoft.com/office/drawing/2010/main" val="0"/>
@@ -10070,17 +10160,35 @@
                               <w:r>
                                 <w:t xml:space="preserve">Figura </w:t>
                               </w:r>
-                              <w:fldSimple w:instr=" SEQ Figura \* ARABIC ">
-                                <w:r>
-                                  <w:rPr>
-                                    <w:noProof/>
-                                  </w:rPr>
-                                  <w:t>2</w:t>
-                                </w:r>
-                              </w:fldSimple>
                               <w:r>
-                                <w:t>: Footer</w:t>
+                                <w:fldChar w:fldCharType="begin"/>
                               </w:r>
+                              <w:r>
+                                <w:instrText xml:space="preserve"> SEQ Figura \* ARABIC </w:instrText>
+                              </w:r>
+                              <w:r>
+                                <w:fldChar w:fldCharType="separate"/>
+                              </w:r>
+                              <w:r>
+                                <w:rPr>
+                                  <w:noProof/>
+                                </w:rPr>
+                                <w:t>2</w:t>
+                              </w:r>
+                              <w:r>
+                                <w:rPr>
+                                  <w:noProof/>
+                                </w:rPr>
+                                <w:fldChar w:fldCharType="end"/>
+                              </w:r>
+                              <w:r>
+                                <w:t xml:space="preserve">: </w:t>
+                              </w:r>
+                              <w:proofErr w:type="spellStart"/>
+                              <w:r>
+                                <w:t>Footer</w:t>
+                              </w:r>
+                              <w:proofErr w:type="spellEnd"/>
                             </w:p>
                           </w:txbxContent>
                         </wps:txbx>
@@ -10101,7 +10209,7 @@
             <w:pict>
               <v:group w14:anchorId="538C8813" id="Agrupar 6" o:spid="_x0000_s1030" style="position:absolute;left:0;text-align:left;margin-left:214.35pt;margin-top:61.45pt;width:236.4pt;height:54.6pt;z-index:251667456" coordsize="30022,6934" o:gfxdata="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">
                 <v:shape id="Imagem 2" o:spid="_x0000_s1031" type="#_x0000_t75" style="position:absolute;width:30022;height:4273;visibility:visible;mso-wrap-style:square" o:gfxdata="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">
-                  <v:imagedata r:id="rId24" o:title=""/>
+                  <v:imagedata r:id="rId25" o:title=""/>
                 </v:shape>
                 <v:shape id="Caixa de texto 5" o:spid="_x0000_s1032" type="#_x0000_t202" style="position:absolute;top:4267;width:30022;height:2667;visibility:visible;mso-wrap-style:square;v-text-anchor:top" o:gfxdata="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" stroked="f">
                   <v:textbox style="mso-fit-shape-to-text:t" inset="0,0,0,0">
@@ -10146,6 +10254,7 @@
         </w:rPr>
         <w:t xml:space="preserve">Para que certos elementos sejam iguais em todas as páginas, criámos dois </w:t>
       </w:r>
+      <w:proofErr w:type="spellStart"/>
       <w:r>
         <w:rPr>
           <w:i/>
@@ -10155,6 +10264,7 @@
         </w:rPr>
         <w:t>assets</w:t>
       </w:r>
+      <w:proofErr w:type="spellEnd"/>
       <w:r>
         <w:rPr>
           <w:sz w:val="28"/>
@@ -10162,6 +10272,7 @@
         </w:rPr>
         <w:t xml:space="preserve">, um para a top bar e outro para o </w:t>
       </w:r>
+      <w:proofErr w:type="spellStart"/>
       <w:r>
         <w:rPr>
           <w:i/>
@@ -10171,6 +10282,7 @@
         </w:rPr>
         <w:t>footer</w:t>
       </w:r>
+      <w:proofErr w:type="spellEnd"/>
       <w:r>
         <w:rPr>
           <w:sz w:val="28"/>
@@ -10243,7 +10355,7 @@
                     <pic:cNvPicPr/>
                   </pic:nvPicPr>
                   <pic:blipFill>
-                    <a:blip r:embed="rId25">
+                    <a:blip r:embed="rId26">
                       <a:extLst>
                         <a:ext uri="{28A0092B-C50C-407E-A947-70E740481C1C}">
                           <a14:useLocalDpi xmlns:a14="http://schemas.microsoft.com/office/drawing/2010/main" val="0"/>
@@ -10419,7 +10531,7 @@
                     <pic:cNvPicPr/>
                   </pic:nvPicPr>
                   <pic:blipFill>
-                    <a:blip r:embed="rId26">
+                    <a:blip r:embed="rId27">
                       <a:extLst>
                         <a:ext uri="{28A0092B-C50C-407E-A947-70E740481C1C}">
                           <a14:useLocalDpi xmlns:a14="http://schemas.microsoft.com/office/drawing/2010/main" val="0"/>
@@ -10589,7 +10701,7 @@
                     <pic:cNvPicPr/>
                   </pic:nvPicPr>
                   <pic:blipFill>
-                    <a:blip r:embed="rId27"/>
+                    <a:blip r:embed="rId28"/>
                     <a:stretch>
                       <a:fillRect/>
                     </a:stretch>
@@ -10710,7 +10822,7 @@
                     <pic:cNvPicPr/>
                   </pic:nvPicPr>
                   <pic:blipFill>
-                    <a:blip r:embed="rId28">
+                    <a:blip r:embed="rId29">
                       <a:extLst>
                         <a:ext uri="{28A0092B-C50C-407E-A947-70E740481C1C}">
                           <a14:useLocalDpi xmlns:a14="http://schemas.microsoft.com/office/drawing/2010/main" val="0"/>
@@ -10830,6 +10942,7 @@
         </w:rPr>
         <w:t xml:space="preserve">O nosso site foi feito através de um </w:t>
       </w:r>
+      <w:proofErr w:type="spellStart"/>
       <w:r>
         <w:rPr>
           <w:i/>
@@ -10839,6 +10952,7 @@
         </w:rPr>
         <w:t>template</w:t>
       </w:r>
+      <w:proofErr w:type="spellEnd"/>
       <w:r>
         <w:rPr>
           <w:sz w:val="28"/>
@@ -10846,6 +10960,7 @@
         </w:rPr>
         <w:t xml:space="preserve"> à base do </w:t>
       </w:r>
+      <w:proofErr w:type="spellStart"/>
       <w:r>
         <w:rPr>
           <w:i/>
@@ -10855,6 +10970,7 @@
         </w:rPr>
         <w:t>Bootstrap</w:t>
       </w:r>
+      <w:proofErr w:type="spellEnd"/>
       <w:r>
         <w:rPr>
           <w:sz w:val="28"/>
@@ -10878,6 +10994,7 @@
         </w:rPr>
         <w:t xml:space="preserve">Para facilitar o desenvolvimento do projeto utilizámos uma versão alterada (por nós) das </w:t>
       </w:r>
+      <w:proofErr w:type="spellStart"/>
       <w:r>
         <w:rPr>
           <w:i/>
@@ -10914,6 +11031,7 @@
         </w:rPr>
         <w:t>ools</w:t>
       </w:r>
+      <w:proofErr w:type="spellEnd"/>
       <w:r>
         <w:rPr>
           <w:sz w:val="28"/>
@@ -10921,6 +11039,7 @@
         </w:rPr>
         <w:t xml:space="preserve"> disponibilizadas no website do </w:t>
       </w:r>
+      <w:proofErr w:type="spellStart"/>
       <w:r>
         <w:rPr>
           <w:i/>
@@ -10930,6 +11049,7 @@
         </w:rPr>
         <w:t>Bootstrap</w:t>
       </w:r>
+      <w:proofErr w:type="spellEnd"/>
       <w:r>
         <w:rPr>
           <w:sz w:val="28"/>
@@ -11219,6 +11339,127 @@
     </w:sectPr>
   </w:body>
 </w:document>
+</file>
+
+<file path=word/numbering.xml><?xml version="1.0" encoding="utf-8"?>
+<w:numbering xmlns:wpc="http://schemas.microsoft.com/office/word/2010/wordprocessingCanvas" xmlns:cx="http://schemas.microsoft.com/office/drawing/2014/chartex" xmlns:cx1="http://schemas.microsoft.com/office/drawing/2015/9/8/chartex" xmlns:cx2="http://schemas.microsoft.com/office/drawing/2015/10/21/chartex" xmlns:cx3="http://schemas.microsoft.com/office/drawing/2016/5/9/chartex" xmlns:cx4="http://schemas.microsoft.com/office/drawing/2016/5/10/chartex" xmlns:cx5="http://schemas.microsoft.com/office/drawing/2016/5/11/chartex" xmlns:cx6="http://schemas.microsoft.com/office/drawing/2016/5/12/chartex" xmlns:cx7="http://schemas.microsoft.com/office/drawing/2016/5/13/chartex" xmlns:cx8="http://schemas.microsoft.com/office/drawing/2016/5/14/chartex" xmlns:mc="http://schemas.openxmlformats.org/markup-compatibility/2006" xmlns:aink="http://schemas.microsoft.com/office/drawing/2016/ink" xmlns:am3d="http://schemas.microsoft.com/office/drawing/2017/model3d" xmlns:o="urn:schemas-microsoft-com:office:office" xmlns:r="http://schemas.openxmlformats.org/officeDocument/2006/relationships" xmlns:m="http://schemas.openxmlformats.org/officeDocument/2006/math" xmlns:v="urn:schemas-microsoft-com:vml" xmlns:wp14="http://schemas.microsoft.com/office/word/2010/wordprocessingDrawing" xmlns:wp="http://schemas.openxmlformats.org/drawingml/2006/wordprocessingDrawing" xmlns:w10="urn:schemas-microsoft-com:office:word" xmlns:w="http://schemas.openxmlformats.org/wordprocessingml/2006/main" xmlns:w14="http://schemas.microsoft.com/office/word/2010/wordml" xmlns:w15="http://schemas.microsoft.com/office/word/2012/wordml" xmlns:w16cex="http://schemas.microsoft.com/office/word/2018/wordml/cex" xmlns:w16cid="http://schemas.microsoft.com/office/word/2016/wordml/cid" xmlns:w16="http://schemas.microsoft.com/office/word/2018/wordml" xmlns:w16sdtdh="http://schemas.microsoft.com/office/word/2020/wordml/sdtdatahash" xmlns:w16se="http://schemas.microsoft.com/office/word/2015/wordml/symex" xmlns:wpg="http://schemas.microsoft.com/office/word/2010/wordprocessingGroup" xmlns:wpi="http://schemas.microsoft.com/office/word/2010/wordprocessingInk" xmlns:wne="http://schemas.microsoft.com/office/word/2006/wordml" xmlns:wps="http://schemas.microsoft.com/office/word/2010/wordprocessingShape" mc:Ignorable="w14 w15 w16se w16cid w16 w16cex w16sdtdh wp14">
+  <w:abstractNum w:abstractNumId="0" w15:restartNumberingAfterBreak="0">
+    <w:nsid w:val="695534F3"/>
+    <w:multiLevelType w:val="hybridMultilevel"/>
+    <w:tmpl w:val="297289A0"/>
+    <w:lvl w:ilvl="0" w:tplc="08160001">
+      <w:start w:val="1"/>
+      <w:numFmt w:val="bullet"/>
+      <w:lvlText w:val=""/>
+      <w:lvlJc w:val="left"/>
+      <w:pPr>
+        <w:ind w:left="780" w:hanging="360"/>
+      </w:pPr>
+      <w:rPr>
+        <w:rFonts w:ascii="Symbol" w:hAnsi="Symbol" w:hint="default"/>
+      </w:rPr>
+    </w:lvl>
+    <w:lvl w:ilvl="1" w:tplc="08160003" w:tentative="1">
+      <w:start w:val="1"/>
+      <w:numFmt w:val="bullet"/>
+      <w:lvlText w:val="o"/>
+      <w:lvlJc w:val="left"/>
+      <w:pPr>
+        <w:ind w:left="1500" w:hanging="360"/>
+      </w:pPr>
+      <w:rPr>
+        <w:rFonts w:ascii="Courier New" w:hAnsi="Courier New" w:cs="Courier New" w:hint="default"/>
+      </w:rPr>
+    </w:lvl>
+    <w:lvl w:ilvl="2" w:tplc="08160005" w:tentative="1">
+      <w:start w:val="1"/>
+      <w:numFmt w:val="bullet"/>
+      <w:lvlText w:val=""/>
+      <w:lvlJc w:val="left"/>
+      <w:pPr>
+        <w:ind w:left="2220" w:hanging="360"/>
+      </w:pPr>
+      <w:rPr>
+        <w:rFonts w:ascii="Wingdings" w:hAnsi="Wingdings" w:hint="default"/>
+      </w:rPr>
+    </w:lvl>
+    <w:lvl w:ilvl="3" w:tplc="08160001" w:tentative="1">
+      <w:start w:val="1"/>
+      <w:numFmt w:val="bullet"/>
+      <w:lvlText w:val=""/>
+      <w:lvlJc w:val="left"/>
+      <w:pPr>
+        <w:ind w:left="2940" w:hanging="360"/>
+      </w:pPr>
+      <w:rPr>
+        <w:rFonts w:ascii="Symbol" w:hAnsi="Symbol" w:hint="default"/>
+      </w:rPr>
+    </w:lvl>
+    <w:lvl w:ilvl="4" w:tplc="08160003" w:tentative="1">
+      <w:start w:val="1"/>
+      <w:numFmt w:val="bullet"/>
+      <w:lvlText w:val="o"/>
+      <w:lvlJc w:val="left"/>
+      <w:pPr>
+        <w:ind w:left="3660" w:hanging="360"/>
+      </w:pPr>
+      <w:rPr>
+        <w:rFonts w:ascii="Courier New" w:hAnsi="Courier New" w:cs="Courier New" w:hint="default"/>
+      </w:rPr>
+    </w:lvl>
+    <w:lvl w:ilvl="5" w:tplc="08160005" w:tentative="1">
+      <w:start w:val="1"/>
+      <w:numFmt w:val="bullet"/>
+      <w:lvlText w:val=""/>
+      <w:lvlJc w:val="left"/>
+      <w:pPr>
+        <w:ind w:left="4380" w:hanging="360"/>
+      </w:pPr>
+      <w:rPr>
+        <w:rFonts w:ascii="Wingdings" w:hAnsi="Wingdings" w:hint="default"/>
+      </w:rPr>
+    </w:lvl>
+    <w:lvl w:ilvl="6" w:tplc="08160001" w:tentative="1">
+      <w:start w:val="1"/>
+      <w:numFmt w:val="bullet"/>
+      <w:lvlText w:val=""/>
+      <w:lvlJc w:val="left"/>
+      <w:pPr>
+        <w:ind w:left="5100" w:hanging="360"/>
+      </w:pPr>
+      <w:rPr>
+        <w:rFonts w:ascii="Symbol" w:hAnsi="Symbol" w:hint="default"/>
+      </w:rPr>
+    </w:lvl>
+    <w:lvl w:ilvl="7" w:tplc="08160003" w:tentative="1">
+      <w:start w:val="1"/>
+      <w:numFmt w:val="bullet"/>
+      <w:lvlText w:val="o"/>
+      <w:lvlJc w:val="left"/>
+      <w:pPr>
+        <w:ind w:left="5820" w:hanging="360"/>
+      </w:pPr>
+      <w:rPr>
+        <w:rFonts w:ascii="Courier New" w:hAnsi="Courier New" w:cs="Courier New" w:hint="default"/>
+      </w:rPr>
+    </w:lvl>
+    <w:lvl w:ilvl="8" w:tplc="08160005" w:tentative="1">
+      <w:start w:val="1"/>
+      <w:numFmt w:val="bullet"/>
+      <w:lvlText w:val=""/>
+      <w:lvlJc w:val="left"/>
+      <w:pPr>
+        <w:ind w:left="6540" w:hanging="360"/>
+      </w:pPr>
+      <w:rPr>
+        <w:rFonts w:ascii="Wingdings" w:hAnsi="Wingdings" w:hint="default"/>
+      </w:rPr>
+    </w:lvl>
+  </w:abstractNum>
+  <w:num w:numId="1">
+    <w:abstractNumId w:val="0"/>
+  </w:num>
+</w:numbering>
 </file>
 
 <file path=word/styles.xml><?xml version="1.0" encoding="utf-8"?>
@@ -11862,6 +12103,17 @@
       <w:ind w:left="220"/>
     </w:pPr>
   </w:style>
+  <w:style w:type="paragraph" w:styleId="PargrafodaLista">
+    <w:name w:val="List Paragraph"/>
+    <w:basedOn w:val="Normal"/>
+    <w:uiPriority w:val="34"/>
+    <w:qFormat/>
+    <w:rsid w:val="00EB18DD"/>
+    <w:pPr>
+      <w:ind w:left="720"/>
+      <w:contextualSpacing/>
+    </w:pPr>
+  </w:style>
 </w:styles>
 </file>
 

</xml_diff>